<commit_message>
Update IRAP publications included in the current study.docx
</commit_message>
<xml_diff>
--- a/data/IRAP publications included in the current study.docx
+++ b/data/IRAP publications included in the current study.docx
@@ -1,6 +1,6 @@
 
 <file path=word/document.xml><?xml version="1.0" encoding="utf-8"?>
-<w:document xmlns:wpc="http://schemas.microsoft.com/office/word/2010/wordprocessingCanvas" xmlns:cx="http://schemas.microsoft.com/office/drawing/2014/chartex" xmlns:cx1="http://schemas.microsoft.com/office/drawing/2015/9/8/chartex" xmlns:cx2="http://schemas.microsoft.com/office/drawing/2015/10/21/chartex" xmlns:cx3="http://schemas.microsoft.com/office/drawing/2016/5/9/chartex" xmlns:cx4="http://schemas.microsoft.com/office/drawing/2016/5/10/chartex" xmlns:cx5="http://schemas.microsoft.com/office/drawing/2016/5/11/chartex" xmlns:cx6="http://schemas.microsoft.com/office/drawing/2016/5/12/chartex" xmlns:cx7="http://schemas.microsoft.com/office/drawing/2016/5/13/chartex" xmlns:cx8="http://schemas.microsoft.com/office/drawing/2016/5/14/chartex" xmlns:mc="http://schemas.openxmlformats.org/markup-compatibility/2006" xmlns:aink="http://schemas.microsoft.com/office/drawing/2016/ink" xmlns:am3d="http://schemas.microsoft.com/office/drawing/2017/model3d" xmlns:o="urn:schemas-microsoft-com:office:office" xmlns:oel="http://schemas.microsoft.com/office/2019/extlst" xmlns:r="http://schemas.openxmlformats.org/officeDocument/2006/relationships" xmlns:m="http://schemas.openxmlformats.org/officeDocument/2006/math" xmlns:v="urn:schemas-microsoft-com:vml" xmlns:wp14="http://schemas.microsoft.com/office/word/2010/wordprocessingDrawing" xmlns:wp="http://schemas.openxmlformats.org/drawingml/2006/wordprocessingDrawing" xmlns:w10="urn:schemas-microsoft-com:office:word" xmlns:w="http://schemas.openxmlformats.org/wordprocessingml/2006/main" xmlns:w14="http://schemas.microsoft.com/office/word/2010/wordml" xmlns:w15="http://schemas.microsoft.com/office/word/2012/wordml" xmlns:w16cex="http://schemas.microsoft.com/office/word/2018/wordml/cex" xmlns:w16cid="http://schemas.microsoft.com/office/word/2016/wordml/cid" xmlns:w16="http://schemas.microsoft.com/office/word/2018/wordml" xmlns:w16du="http://schemas.microsoft.com/office/word/2023/wordml/word16du" xmlns:w16sdtdh="http://schemas.microsoft.com/office/word/2020/wordml/sdtdatahash" xmlns:w16se="http://schemas.microsoft.com/office/word/2015/wordml/symex" xmlns:wpg="http://schemas.microsoft.com/office/word/2010/wordprocessingGroup" xmlns:wpi="http://schemas.microsoft.com/office/word/2010/wordprocessingInk" xmlns:wne="http://schemas.microsoft.com/office/word/2006/wordml" xmlns:wps="http://schemas.microsoft.com/office/word/2010/wordprocessingShape" mc:Ignorable="w14 w15 w16se w16cid w16 w16cex w16sdtdh wp14">
+<w:document xmlns:wpc="http://schemas.microsoft.com/office/word/2010/wordprocessingCanvas" xmlns:cx="http://schemas.microsoft.com/office/drawing/2014/chartex" xmlns:cx1="http://schemas.microsoft.com/office/drawing/2015/9/8/chartex" xmlns:cx2="http://schemas.microsoft.com/office/drawing/2015/10/21/chartex" xmlns:cx3="http://schemas.microsoft.com/office/drawing/2016/5/9/chartex" xmlns:cx4="http://schemas.microsoft.com/office/drawing/2016/5/10/chartex" xmlns:cx5="http://schemas.microsoft.com/office/drawing/2016/5/11/chartex" xmlns:cx6="http://schemas.microsoft.com/office/drawing/2016/5/12/chartex" xmlns:cx7="http://schemas.microsoft.com/office/drawing/2016/5/13/chartex" xmlns:cx8="http://schemas.microsoft.com/office/drawing/2016/5/14/chartex" xmlns:mc="http://schemas.openxmlformats.org/markup-compatibility/2006" xmlns:aink="http://schemas.microsoft.com/office/drawing/2016/ink" xmlns:am3d="http://schemas.microsoft.com/office/drawing/2017/model3d" xmlns:o="urn:schemas-microsoft-com:office:office" xmlns:oel="http://schemas.microsoft.com/office/2019/extlst" xmlns:r="http://schemas.openxmlformats.org/officeDocument/2006/relationships" xmlns:m="http://schemas.openxmlformats.org/officeDocument/2006/math" xmlns:v="urn:schemas-microsoft-com:vml" xmlns:wp14="http://schemas.microsoft.com/office/word/2010/wordprocessingDrawing" xmlns:wp="http://schemas.openxmlformats.org/drawingml/2006/wordprocessingDrawing" xmlns:w10="urn:schemas-microsoft-com:office:word" xmlns:w="http://schemas.openxmlformats.org/wordprocessingml/2006/main" xmlns:w14="http://schemas.microsoft.com/office/word/2010/wordml" xmlns:w15="http://schemas.microsoft.com/office/word/2012/wordml" xmlns:w16cex="http://schemas.microsoft.com/office/word/2018/wordml/cex" xmlns:w16cid="http://schemas.microsoft.com/office/word/2016/wordml/cid" xmlns:w16="http://schemas.microsoft.com/office/word/2018/wordml" xmlns:w16sdtdh="http://schemas.microsoft.com/office/word/2020/wordml/sdtdatahash" xmlns:w16se="http://schemas.microsoft.com/office/word/2015/wordml/symex" xmlns:wpg="http://schemas.microsoft.com/office/word/2010/wordprocessingGroup" xmlns:wpi="http://schemas.microsoft.com/office/word/2010/wordprocessingInk" xmlns:wne="http://schemas.microsoft.com/office/word/2006/wordml" xmlns:wps="http://schemas.microsoft.com/office/word/2010/wordprocessingShape" mc:Ignorable="w14 w15 w16se w16cid w16 w16cex w16sdtdh wp14">
   <w:body>
     <w:p>
       <w:pPr>
@@ -174,7 +174,13 @@
         <w:rPr>
           <w:rFonts w:ascii="Times New Roman" w:hAnsi="Times New Roman" w:cs="Times New Roman"/>
         </w:rPr>
-        <w:t>Curtis, Aisling; Foody, Mairéad; Kelly, Michelle; Murphy, Carol (2020) Using the Implicit Relational Assessment Procedure to explore students’ implicit age discrimination of toxic versus innocuous phrases. International Journal of Psychology &amp; Psychological Therapy. NA</w:t>
+        <w:t xml:space="preserve">Curtis, Aisling; Foody, Mairéad; Kelly, Michelle; Murphy, Carol (2020) Using the Implicit Relational Assessment Procedure to explore students’ implicit age discrimination of toxic versus innocuous phrases. International Journal of Psychology &amp; Psychological Therapy. </w:t>
+      </w:r>
+      <w:r>
+        <w:rPr>
+          <w:rFonts w:ascii="Times New Roman" w:hAnsi="Times New Roman" w:cs="Times New Roman"/>
+        </w:rPr>
+        <w:t>[journal does not issue DOIs]</w:t>
       </w:r>
     </w:p>
     <w:p>
@@ -258,7 +264,13 @@
         <w:rPr>
           <w:rFonts w:ascii="Times New Roman" w:hAnsi="Times New Roman" w:cs="Times New Roman"/>
         </w:rPr>
-        <w:t xml:space="preserve"> (2019) Measuring the attitudes from Spanish and Catalan people toward Spanish and Catalan identity with the Implicit Relational Assessment Procedure. International Journal of Psychology &amp; Psychological Therapy. NA</w:t>
+        <w:t xml:space="preserve"> (2019) Measuring the attitudes from Spanish and Catalan people toward Spanish and Catalan identity with the Implicit Relational Assessment Procedure. International Journal of Psychology &amp; Psychological Therapy. </w:t>
+      </w:r>
+      <w:r>
+        <w:rPr>
+          <w:rFonts w:ascii="Times New Roman" w:hAnsi="Times New Roman" w:cs="Times New Roman"/>
+        </w:rPr>
+        <w:t>[journal does not issue DOIs]</w:t>
       </w:r>
     </w:p>
     <w:p>
@@ -583,7 +595,21 @@
         <w:rPr>
           <w:rFonts w:ascii="Times New Roman" w:hAnsi="Times New Roman" w:cs="Times New Roman"/>
         </w:rPr>
-        <w:t xml:space="preserve">Hendriks, Annemieke L.; McEnteggart, Ciara; Barnes-Holmes, Yvonne; </w:t>
+        <w:t xml:space="preserve">Hendriks, </w:t>
+      </w:r>
+      <w:proofErr w:type="spellStart"/>
+      <w:r>
+        <w:rPr>
+          <w:rFonts w:ascii="Times New Roman" w:hAnsi="Times New Roman" w:cs="Times New Roman"/>
+        </w:rPr>
+        <w:t>Annemieke</w:t>
+      </w:r>
+      <w:proofErr w:type="spellEnd"/>
+      <w:r>
+        <w:rPr>
+          <w:rFonts w:ascii="Times New Roman" w:hAnsi="Times New Roman" w:cs="Times New Roman"/>
+        </w:rPr>
+        <w:t xml:space="preserve"> L.; McEnteggart, Ciara; Barnes-Holmes, Yvonne; </w:t>
       </w:r>
       <w:proofErr w:type="spellStart"/>
       <w:r>
@@ -920,7 +946,21 @@
         <w:rPr>
           <w:rFonts w:ascii="Times New Roman" w:hAnsi="Times New Roman" w:cs="Times New Roman"/>
         </w:rPr>
-        <w:t xml:space="preserve">, Nele; Barnes-Holmes, Yvonne; Barnes-Holmes, Dermot; McEnteggart, Ciara; </w:t>
+        <w:t xml:space="preserve">, Nele; Barnes-Holmes, Yvonne; Barnes-Holmes, Dermot; </w:t>
+      </w:r>
+      <w:proofErr w:type="spellStart"/>
+      <w:r>
+        <w:rPr>
+          <w:rFonts w:ascii="Times New Roman" w:hAnsi="Times New Roman" w:cs="Times New Roman"/>
+        </w:rPr>
+        <w:t>McEnteggart</w:t>
+      </w:r>
+      <w:proofErr w:type="spellEnd"/>
+      <w:r>
+        <w:rPr>
+          <w:rFonts w:ascii="Times New Roman" w:hAnsi="Times New Roman" w:cs="Times New Roman"/>
+        </w:rPr>
+        <w:t xml:space="preserve">, Ciara; </w:t>
       </w:r>
       <w:proofErr w:type="spellStart"/>
       <w:r>
@@ -1224,7 +1264,21 @@
         <w:rPr>
           <w:rFonts w:ascii="Times New Roman" w:hAnsi="Times New Roman" w:cs="Times New Roman"/>
         </w:rPr>
-        <w:t xml:space="preserve">, Selene; Vanderhasselt, Marie-Anne; De Raedt, Rudi (2020) Testing the neurocognitive framework for regulation expectation: The relationship between actual/ideal self-esteem and proactive/reactive autonomic stress regulation. Journal of </w:t>
+        <w:t xml:space="preserve">, Selene; </w:t>
+      </w:r>
+      <w:proofErr w:type="spellStart"/>
+      <w:r>
+        <w:rPr>
+          <w:rFonts w:ascii="Times New Roman" w:hAnsi="Times New Roman" w:cs="Times New Roman"/>
+        </w:rPr>
+        <w:t>Vanderhasselt</w:t>
+      </w:r>
+      <w:proofErr w:type="spellEnd"/>
+      <w:r>
+        <w:rPr>
+          <w:rFonts w:ascii="Times New Roman" w:hAnsi="Times New Roman" w:cs="Times New Roman"/>
+        </w:rPr>
+        <w:t xml:space="preserve">, Marie-Anne; De Raedt, Rudi (2020) Testing the neurocognitive framework for regulation expectation: The relationship between actual/ideal self-esteem and proactive/reactive autonomic stress regulation. Journal of </w:t>
       </w:r>
       <w:proofErr w:type="spellStart"/>
       <w:r>
@@ -1549,7 +1603,13 @@
         <w:rPr>
           <w:rFonts w:ascii="Times New Roman" w:hAnsi="Times New Roman" w:cs="Times New Roman"/>
         </w:rPr>
-        <w:t>Rice, Hannah; Murphy, Carol; Nolan, Conor; Kelly, Michelle (2020) Measuring implicit attractiveness bias in the context of innocence and guilt evaluations. International Journal of Psychology &amp; Psychological Therapy. NA</w:t>
+        <w:t xml:space="preserve">Rice, Hannah; Murphy, Carol; Nolan, Conor; Kelly, Michelle (2020) Measuring implicit attractiveness bias in the context of innocence and guilt evaluations. International Journal of Psychology &amp; Psychological Therapy. </w:t>
+      </w:r>
+      <w:r>
+        <w:rPr>
+          <w:rFonts w:ascii="Times New Roman" w:hAnsi="Times New Roman" w:cs="Times New Roman"/>
+        </w:rPr>
+        <w:t>[journal does not issue DOIs]</w:t>
       </w:r>
     </w:p>
     <w:p>
@@ -1697,7 +1757,35 @@
         <w:rPr>
           <w:rFonts w:ascii="Times New Roman" w:hAnsi="Times New Roman" w:cs="Times New Roman"/>
         </w:rPr>
-        <w:t xml:space="preserve">, Jolene; De Houwer, Jan; Hughes, Sean; Spruyt, </w:t>
+        <w:t xml:space="preserve">, Jolene; De </w:t>
+      </w:r>
+      <w:proofErr w:type="spellStart"/>
+      <w:r>
+        <w:rPr>
+          <w:rFonts w:ascii="Times New Roman" w:hAnsi="Times New Roman" w:cs="Times New Roman"/>
+        </w:rPr>
+        <w:t>Houwer</w:t>
+      </w:r>
+      <w:proofErr w:type="spellEnd"/>
+      <w:r>
+        <w:rPr>
+          <w:rFonts w:ascii="Times New Roman" w:hAnsi="Times New Roman" w:cs="Times New Roman"/>
+        </w:rPr>
+        <w:t xml:space="preserve">, Jan; Hughes, Sean; </w:t>
+      </w:r>
+      <w:proofErr w:type="spellStart"/>
+      <w:r>
+        <w:rPr>
+          <w:rFonts w:ascii="Times New Roman" w:hAnsi="Times New Roman" w:cs="Times New Roman"/>
+        </w:rPr>
+        <w:t>Spruyt</w:t>
+      </w:r>
+      <w:proofErr w:type="spellEnd"/>
+      <w:r>
+        <w:rPr>
+          <w:rFonts w:ascii="Times New Roman" w:hAnsi="Times New Roman" w:cs="Times New Roman"/>
+        </w:rPr>
+        <w:t xml:space="preserve">, </w:t>
       </w:r>
       <w:proofErr w:type="spellStart"/>
       <w:r>
@@ -1746,7 +1834,13 @@
         <w:rPr>
           <w:rFonts w:ascii="Times New Roman" w:hAnsi="Times New Roman" w:cs="Times New Roman"/>
         </w:rPr>
-        <w:t>Was, Margaret; Foody, Mairéad; Murphy, Carol (2019) Using the Implicit Relational Assessment Procedure (IRAP) to investigate attractiveness bias in the domain of employability. International Journal of Psychology &amp; Psychological Therapy. NA</w:t>
+        <w:t xml:space="preserve">Was, Margaret; Foody, Mairéad; Murphy, Carol (2019) Using the Implicit Relational Assessment Procedure (IRAP) to investigate attractiveness bias in the domain of employability. International Journal of Psychology &amp; Psychological Therapy. </w:t>
+      </w:r>
+      <w:r>
+        <w:rPr>
+          <w:rFonts w:ascii="Times New Roman" w:hAnsi="Times New Roman" w:cs="Times New Roman"/>
+        </w:rPr>
+        <w:t>[journal does not issue DOIs]</w:t>
       </w:r>
     </w:p>
     <w:sectPr>

</xml_diff>